<commit_message>
Commencement de la comparaison des logiciels payants
</commit_message>
<xml_diff>
--- a/Comparaison payants.docx
+++ b/Comparaison payants.docx
@@ -38,7 +38,15 @@
         <w:t>150.fr minimum</w:t>
       </w:r>
       <w:r>
-        <w:t xml:space="preserve"> (Windows server 2012 r2) vu </w:t>
+        <w:t xml:space="preserve"> (Windows server 2012 r2</w:t>
+      </w:r>
+      <w:r>
+        <w:t>)</w:t>
+      </w:r>
+      <w:bookmarkStart w:id="0" w:name="_GoBack"/>
+      <w:bookmarkEnd w:id="0"/>
+      <w:r>
+        <w:t xml:space="preserve"> vu </w:t>
       </w:r>
       <w:r>
         <w:t>qu’il</w:t>
@@ -75,10 +83,8 @@
       </w:r>
     </w:p>
     <w:p/>
-    <w:p>
-      <w:bookmarkStart w:id="0" w:name="_GoBack"/>
-      <w:bookmarkEnd w:id="0"/>
-    </w:p>
+    <w:p/>
+    <w:p/>
     <w:sectPr>
       <w:pgSz w:w="11906" w:h="16838"/>
       <w:pgMar w:top="1417" w:right="1417" w:bottom="1417" w:left="1417" w:header="708" w:footer="708" w:gutter="0"/>

</xml_diff>

<commit_message>
Avancement de la documentation
</commit_message>
<xml_diff>
--- a/Comparaison payants.docx
+++ b/Comparaison payants.docx
@@ -43,47 +43,101 @@
       <w:r>
         <w:t>)</w:t>
       </w:r>
+      <w:r>
+        <w:t xml:space="preserve"> vu </w:t>
+      </w:r>
+      <w:r>
+        <w:t>qu’il</w:t>
+      </w:r>
+      <w:r>
+        <w:t xml:space="preserve"> est compris dans une licence Windows server</w:t>
+      </w:r>
+      <w:r>
+        <w:t>.</w:t>
+      </w:r>
+      <w:r>
+        <w:t xml:space="preserve"> </w:t>
+      </w:r>
+      <w:r>
+        <w:t>Très simple d’utilisation avec son interface et sa communauté. On peut paramétrer plein de choses avec et ceux-ci sont bien répertorié</w:t>
+      </w:r>
+      <w:r>
+        <w:t>.</w:t>
+      </w:r>
+      <w:r>
+        <w:t xml:space="preserve"> Mais malgré</w:t>
+      </w:r>
+      <w:r>
+        <w:t xml:space="preserve"> toutes ces qualités, il faut un minimum de con</w:t>
+      </w:r>
+      <w:r>
+        <w:t xml:space="preserve">naissances et de pratique et </w:t>
+      </w:r>
+      <w:r>
+        <w:t>il est propriétaire à Windows</w:t>
+      </w:r>
+      <w:r>
+        <w:t>.</w:t>
+      </w:r>
+    </w:p>
+    <w:p>
+      <w:pPr>
+        <w:pStyle w:val="Titre2"/>
+      </w:pPr>
+      <w:r>
+        <w:t>JumpCloud</w:t>
+      </w:r>
+    </w:p>
+    <w:p>
+      <w:r>
+        <w:t xml:space="preserve">JumpCloud est service d’annuaire basé sur un </w:t>
+      </w:r>
+      <w:r>
+        <w:t>cloud. Il</w:t>
+      </w:r>
+      <w:r>
+        <w:t xml:space="preserve"> permet de centraliser</w:t>
+      </w:r>
+      <w:r>
+        <w:t xml:space="preserve"> tous les accès des </w:t>
+      </w:r>
+      <w:r>
+        <w:t>utilisateurs. Ce</w:t>
+      </w:r>
+      <w:r>
+        <w:t xml:space="preserve"> logiciel est gratuit pour 10 </w:t>
+      </w:r>
+      <w:r>
+        <w:t>utilisateurs sinon il est payant et le tarif est de 9$ par mois et par utilisateur</w:t>
+      </w:r>
+      <w:r>
+        <w:t xml:space="preserve"> ce qui ferait un prix de 35 280 </w:t>
+      </w:r>
+      <w:r>
+        <w:t>par an. Après il existe toujours un moyen de faire baisser le prix en négociant mais cela reste cher quand même</w:t>
+      </w:r>
+      <w:r>
+        <w:t>.</w:t>
+      </w:r>
+    </w:p>
+    <w:p>
+      <w:pPr>
+        <w:pStyle w:val="Titre2"/>
+      </w:pPr>
+      <w:r>
+        <w:t>Matrice</w:t>
+      </w:r>
+    </w:p>
+    <w:p>
       <w:bookmarkStart w:id="0" w:name="_GoBack"/>
       <w:bookmarkEnd w:id="0"/>
-      <w:r>
-        <w:t xml:space="preserve"> vu </w:t>
-      </w:r>
-      <w:r>
-        <w:t>qu’il</w:t>
-      </w:r>
-      <w:r>
-        <w:t xml:space="preserve"> est compris dans une licence Windows server</w:t>
-      </w:r>
-      <w:r>
-        <w:t>.</w:t>
-      </w:r>
-      <w:r>
-        <w:t xml:space="preserve"> </w:t>
-      </w:r>
-      <w:r>
-        <w:t>Très simple d’utilisation avec son interface et sa communauté. On peut paramétrer plein de choses avec et ceux-ci sont bien répertorié</w:t>
-      </w:r>
-      <w:r>
-        <w:t>.</w:t>
-      </w:r>
-      <w:r>
-        <w:t xml:space="preserve"> Mais malgré</w:t>
-      </w:r>
-      <w:r>
-        <w:t xml:space="preserve"> toutes ces qualités, il faut un minimum de con</w:t>
-      </w:r>
-      <w:r>
-        <w:t xml:space="preserve">naissances et de pratique et </w:t>
-      </w:r>
-      <w:r>
-        <w:t>il est propriétaire à Windows</w:t>
-      </w:r>
-      <w:r>
-        <w:t>.</w:t>
-      </w:r>
     </w:p>
     <w:p/>
-    <w:p/>
+    <w:p>
+      <w:r>
+        <w:t xml:space="preserve"> </w:t>
+      </w:r>
+    </w:p>
     <w:p/>
     <w:sectPr>
       <w:pgSz w:w="11906" w:h="16838"/>

</xml_diff>